<commit_message>
vergessen word zu speichern
</commit_message>
<xml_diff>
--- a/docs/Projektbericht_150713.docx
+++ b/docs/Projektbericht_150713.docx
@@ -227,7 +227,7 @@
         <w:pStyle w:val="TitelseiteText"/>
       </w:pPr>
       <w:r>
-        <w:t>[Autor der Arbeit]</w:t>
+        <w:t>Florian Pilsl, Hannes Heuberger, Simon Gyer</w:t>
       </w:r>
     </w:p>
     <w:p>
@@ -754,86 +754,13 @@
         <w:rPr>
           <w:noProof/>
         </w:rPr>
-        <w:t>5.1</w:t>
-      </w:r>
-      <w:r>
-        <w:rPr>
-          <w:rFonts w:asciiTheme="minorHAnsi" w:eastAsiaTheme="minorEastAsia" w:hAnsiTheme="minorHAnsi" w:cstheme="minorBidi"/>
-          <w:noProof/>
-          <w:sz w:val="24"/>
-          <w:szCs w:val="24"/>
-          <w:lang w:val="en-US" w:eastAsia="ja-JP"/>
-        </w:rPr>
-        <w:tab/>
-      </w:r>
-      <w:r>
-        <w:rPr>
-          <w:noProof/>
-        </w:rPr>
-        <w:t>User Interface</w:t>
-      </w:r>
-      <w:r>
-        <w:rPr>
-          <w:noProof/>
-        </w:rPr>
-        <w:tab/>
-      </w:r>
-      <w:r>
-        <w:rPr>
-          <w:noProof/>
-        </w:rPr>
-        <w:fldChar w:fldCharType="begin"/>
-      </w:r>
-      <w:r>
-        <w:rPr>
-          <w:noProof/>
-        </w:rPr>
-        <w:instrText xml:space="preserve"> PAGEREF _Toc269485366 \h </w:instrText>
-      </w:r>
-      <w:r>
-        <w:rPr>
-          <w:noProof/>
-        </w:rPr>
-      </w:r>
-      <w:r>
-        <w:rPr>
-          <w:noProof/>
-        </w:rPr>
-        <w:fldChar w:fldCharType="separate"/>
-      </w:r>
-      <w:r>
-        <w:rPr>
-          <w:noProof/>
-        </w:rPr>
-        <w:t>7</w:t>
-      </w:r>
-      <w:r>
-        <w:rPr>
-          <w:noProof/>
-        </w:rPr>
-        <w:fldChar w:fldCharType="end"/>
-      </w:r>
-    </w:p>
-    <w:p>
-      <w:pPr>
-        <w:pStyle w:val="Verzeichnis2"/>
-        <w:tabs>
-          <w:tab w:val="left" w:pos="759"/>
-          <w:tab w:val="right" w:leader="dot" w:pos="8493"/>
-        </w:tabs>
-        <w:rPr>
-          <w:rFonts w:asciiTheme="minorHAnsi" w:eastAsiaTheme="minorEastAsia" w:hAnsiTheme="minorHAnsi" w:cstheme="minorBidi"/>
-          <w:noProof/>
-          <w:sz w:val="24"/>
-          <w:szCs w:val="24"/>
-          <w:lang w:val="en-US" w:eastAsia="ja-JP"/>
-        </w:rPr>
-      </w:pPr>
-      <w:r>
-        <w:rPr>
-          <w:noProof/>
-        </w:rPr>
-        <w:t>5.2</w:t>
+        <w:t>5.</w:t>
+      </w:r>
+      <w:r>
+        <w:rPr>
+          <w:noProof/>
+        </w:rPr>
+        <w:t>1</w:t>
       </w:r>
       <w:r>
         <w:rPr>
@@ -2101,7 +2028,45 @@
         </w:drawing>
       </w:r>
       <w:r>
-        <w:t>Die Anwendung besteht aus fünf Activities. Einem Home Screen der als Einstiegspunkt der App dient. Von hier aus kann der Nutzer zur Übersichtskarte, Hilfefunktion oder der Activity zum Erstellen neuer Gästebücher gelangen. Auf der Übersichtskarte werden alle bereits erstellten Gästebücher durch Marker angezeigt. Klickt man auf einen solchen Marker wird dessen Name angezeigt. Klickt man wiederum auf den Namen des Markers, startet eine Activity</w:t>
+        <w:t xml:space="preserve">Die Anwendung besteht aus fünf Activities. Einem Home Screen der als Einstiegspunkt der App dient. Von hier aus kann der Nutzer zur Übersichtskarte, Hilfefunktion oder der Activity zum Erstellen neuer Gästebücher gelangen. Auf der Übersichtskarte </w:t>
+      </w:r>
+    </w:p>
+    <w:p>
+      <w:pPr>
+        <w:pStyle w:val="Beschriftung"/>
+      </w:pPr>
+      <w:r>
+        <w:t xml:space="preserve">Abbildung </w:t>
+      </w:r>
+      <w:r>
+        <w:fldChar w:fldCharType="begin"/>
+      </w:r>
+      <w:r>
+        <w:instrText xml:space="preserve"> SEQ Abbildung \* ARABIC </w:instrText>
+      </w:r>
+      <w:r>
+        <w:fldChar w:fldCharType="separate"/>
+      </w:r>
+      <w:r>
+        <w:rPr>
+          <w:noProof/>
+        </w:rPr>
+        <w:t>1</w:t>
+      </w:r>
+      <w:r>
+        <w:rPr>
+          <w:noProof/>
+        </w:rPr>
+        <w:fldChar w:fldCharType="end"/>
+      </w:r>
+      <w:r>
+        <w:t>: Startbildschirm der Anwendung</w:t>
+      </w:r>
+    </w:p>
+    <w:p/>
+    <w:p>
+      <w:r>
+        <w:t>werden alle bereits erstellten Gästebücher durch Marker angezeigt. Klickt man auf einen solchen Marker wird dessen Name angezeigt. Klickt man wiederum auf den Namen des Markers, startet eine Activity</w:t>
       </w:r>
       <w:r>
         <w:t xml:space="preserve"> </w:t>
@@ -2197,13 +2162,24 @@
         </w:drawing>
       </w:r>
       <w:r>
-        <w:t xml:space="preserve">Innerhalb der Gästebuch anlegen Activity können Name und Beschreibung des zu erstellenden Gästebuchs eingetragen werden und anschließen mit einem Klick auf den entsprechenden Button auf einen NFC-Tag geschrieben werden und die Daten werden an den Server gesendet. Dadurch wird das erstellte Gästebuch für alle andern Nutzer sichtbar und aufrufbar. Scannt ein Nutzer einen entsprechend beschriebenen NFC-Tag gelangt er in die PostBoard Activity. Diese bietet ihm die Möglichkeit Kommentare in dem geöffnetem Gästebuch zu hinterlassen. </w:t>
-      </w:r>
-      <w:r>
-        <w:t>Außerdem werden dort bereits erstellte Kommentare von ihm und andern Nutzern angezeigt. Ein Klick auf das Stiftsymbol im oberen rechten Bereich öffnet wiederum eine Aktivity zum Erstellen eines Kommentars. Hier können Autor und Inhalt des Kommentars eingetragen und gespeichert werden.</w:t>
-      </w:r>
-      <w:r>
-        <w:t xml:space="preserve"> Da wir Wert auf Anonymität legen, steht dem Nutzer die Wahl des Pseudonyms frei.</w:t>
+        <w:t xml:space="preserve">Innerhalb der Gästebuch anlegen Activity können Name und Beschreibung des zu erstellenden Gästebuchs eingetragen werden und anschließen mit einem Klick auf den entsprechenden Button auf einen NFC-Tag geschrieben werden und die Daten werden an den Server gesendet. Dadurch wird das erstellte Gästebuch für alle andern Nutzer sichtbar und aufrufbar. Scannt ein Nutzer einen entsprechend beschriebenen NFC-Tag gelangt er in die PostBoard Activity. Diese bietet ihm die Möglichkeit Kommentare in </w:t>
+      </w:r>
+    </w:p>
+    <w:p>
+      <w:pPr>
+        <w:pStyle w:val="Beschriftung"/>
+      </w:pPr>
+      <w:r>
+        <w:t xml:space="preserve">Abbildung </w:t>
+      </w:r>
+      <w:r>
+        <w:t>2</w:t>
+      </w:r>
+      <w:r>
+        <w:t xml:space="preserve">: </w:t>
+      </w:r>
+      <w:r>
+        <w:t>ein Gästebuch</w:t>
       </w:r>
     </w:p>
     <w:p>
@@ -2211,109 +2187,6 @@
         <w:pStyle w:val="Folgeabsatz"/>
         <w:ind w:firstLine="0"/>
       </w:pPr>
-      <w:r>
-        <w:t>Neben den Sichtbaren Komponenten verfügt die App über einen AppControle</w:t>
-      </w:r>
-      <w:r>
-        <w:t>r. Dieser regelt die Anfragen (Get- und Post-Request</w:t>
-      </w:r>
-      <w:r>
-        <w:t xml:space="preserve">) an den Server. Über ein Listener-Pattern werden die </w:t>
-      </w:r>
-      <w:r>
-        <w:rPr>
-          <w:i/>
-        </w:rPr>
-        <w:t xml:space="preserve">CommentActivity, KilroyNfcTagWriterActivity, MainActivity </w:t>
-      </w:r>
-      <w:r>
-        <w:t xml:space="preserve">und </w:t>
-      </w:r>
-      <w:r>
-        <w:rPr>
-          <w:i/>
-        </w:rPr>
-        <w:t xml:space="preserve">PostboardActivity </w:t>
-      </w:r>
-      <w:r>
-        <w:t xml:space="preserve"> an den Controller gebunden. </w:t>
-      </w:r>
-      <w:r>
-        <w:t xml:space="preserve">Über die Listener-Schnittstelle </w:t>
-      </w:r>
-      <w:r>
-        <w:rPr>
-          <w:i/>
-        </w:rPr>
-        <w:t>onResponse</w:t>
-      </w:r>
-      <w:r>
-        <w:t xml:space="preserve"> erhalten </w:t>
-      </w:r>
-      <w:r>
-        <w:lastRenderedPageBreak/>
-        <w:t xml:space="preserve">die Activitys die angeforderten Daten als Json-Objekte. Diese werden mithilfe von Gson geparst und in Java-Objekte überführt. </w:t>
-      </w:r>
-    </w:p>
-    <w:p>
-      <w:pPr>
-        <w:pStyle w:val="Folgeabsatz"/>
-      </w:pPr>
-    </w:p>
-    <w:p>
-      <w:pPr>
-        <w:pStyle w:val="Beschreibung"/>
-        <w:keepNext/>
-      </w:pPr>
-    </w:p>
-    <w:p>
-      <w:pPr>
-        <w:pStyle w:val="Beschriftung"/>
-      </w:pPr>
-      <w:bookmarkStart w:id="5" w:name="_Toc269484035"/>
-      <w:r>
-        <w:t xml:space="preserve">Abbildung </w:t>
-      </w:r>
-      <w:r>
-        <w:fldChar w:fldCharType="begin"/>
-      </w:r>
-      <w:r>
-        <w:instrText xml:space="preserve"> SEQ Abbildung \* ARABIC </w:instrText>
-      </w:r>
-      <w:r>
-        <w:fldChar w:fldCharType="separate"/>
-      </w:r>
-      <w:r>
-        <w:rPr>
-          <w:noProof/>
-        </w:rPr>
-        <w:t>1</w:t>
-      </w:r>
-      <w:r>
-        <w:rPr>
-          <w:noProof/>
-        </w:rPr>
-        <w:fldChar w:fldCharType="end"/>
-      </w:r>
-      <w:r>
-        <w:t>: Startbildschirm der Anwendung</w:t>
-      </w:r>
-      <w:bookmarkEnd w:id="5"/>
-    </w:p>
-    <w:p>
-      <w:pPr>
-        <w:pStyle w:val="berschrift2"/>
-      </w:pPr>
-      <w:bookmarkStart w:id="6" w:name="_Toc269485367"/>
-      <w:r>
-        <w:t>Implementierung</w:t>
-      </w:r>
-      <w:bookmarkEnd w:id="6"/>
-    </w:p>
-    <w:p>
-      <w:pPr>
-        <w:pStyle w:val="Folgeabsatz"/>
-      </w:pPr>
     </w:p>
     <w:p>
       <w:pPr>
@@ -2321,31 +2194,13 @@
         <w:ind w:firstLine="0"/>
       </w:pPr>
       <w:r>
-        <w:t xml:space="preserve">Die wesentliche Aufgabe der App besteht darin den Nutzern die Positionen und Inhalte der Gästebücher bereitzustellen. Parallel zur Implementierung des Backends wurden die </w:t>
-      </w:r>
-      <w:r>
-        <w:rPr>
-          <w:i/>
-        </w:rPr>
-        <w:t xml:space="preserve">PostboardActivity, </w:t>
-      </w:r>
-      <w:r>
-        <w:t xml:space="preserve"> zur Darstellung des  Gästebuchs und dessen Kommentare, und die </w:t>
-      </w:r>
-      <w:r>
-        <w:rPr>
-          <w:i/>
-        </w:rPr>
-        <w:t xml:space="preserve"> MainActivity, </w:t>
-      </w:r>
-      <w:r>
-        <w:t>welche eine Übersichtskarte mit den Positionen</w:t>
-      </w:r>
-      <w:r>
-        <w:t xml:space="preserve"> der Gästebücher anzeigt. Nach F</w:t>
-      </w:r>
-      <w:r>
-        <w:t xml:space="preserve">ertigstellung des Backends wurden auf beiden Seiten die jeweiligen Adapter zum Austausch der Daten implementiert. </w:t>
+        <w:t xml:space="preserve">dem geöffnetem Gästebuch zu hinterlassen. </w:t>
+      </w:r>
+      <w:r>
+        <w:t>Außerdem werden dort bereits erstellte Kommentare von ihm und andern Nutzern angezeigt. Ein Klick auf das Stiftsymbol im oberen rechten Bereich öffnet wiederum eine Aktivity zum Erstellen eines Kommentars. Hier können Autor und Inhalt des Kommentars eingetragen und gespeichert werden.</w:t>
+      </w:r>
+      <w:r>
+        <w:t xml:space="preserve"> Da wir Wert auf Anonymität legen, steht dem Nutzer die Wahl des Pseudonyms frei.</w:t>
       </w:r>
     </w:p>
     <w:p>
@@ -2353,297 +2208,108 @@
         <w:pStyle w:val="Folgeabsatz"/>
         <w:ind w:firstLine="0"/>
       </w:pPr>
-    </w:p>
-    <w:p>
-      <w:pPr>
-        <w:rPr>
-          <w:highlight w:val="yellow"/>
-        </w:rPr>
-      </w:pPr>
-      <w:r>
-        <w:rPr>
-          <w:noProof/>
-          <w:highlight w:val="yellow"/>
-        </w:rPr>
-        <w:drawing>
-          <wp:anchor distT="0" distB="0" distL="114300" distR="114300" simplePos="0" relativeHeight="251658240" behindDoc="0" locked="0" layoutInCell="1" allowOverlap="1" wp14:anchorId="5770FA6B" wp14:editId="2B06895A">
-            <wp:simplePos x="0" y="0"/>
-            <wp:positionH relativeFrom="margin">
-              <wp:posOffset>1300480</wp:posOffset>
-            </wp:positionH>
-            <wp:positionV relativeFrom="margin">
-              <wp:align>top</wp:align>
-            </wp:positionV>
-            <wp:extent cx="2341880" cy="4163060"/>
-            <wp:effectExtent l="0" t="0" r="1270" b="8890"/>
-            <wp:wrapTopAndBottom/>
-            <wp:docPr id="1" name="Bild 1"/>
-            <wp:cNvGraphicFramePr>
-              <a:graphicFrameLocks xmlns:a="http://schemas.openxmlformats.org/drawingml/2006/main" noChangeAspect="1"/>
-            </wp:cNvGraphicFramePr>
-            <a:graphic xmlns:a="http://schemas.openxmlformats.org/drawingml/2006/main">
-              <a:graphicData uri="http://schemas.openxmlformats.org/drawingml/2006/picture">
-                <pic:pic xmlns:pic="http://schemas.openxmlformats.org/drawingml/2006/picture">
-                  <pic:nvPicPr>
-                    <pic:cNvPr id="0" name="device-2014-08-12-172502.png"/>
-                    <pic:cNvPicPr/>
-                  </pic:nvPicPr>
-                  <pic:blipFill>
-                    <a:blip r:embed="rId14">
-                      <a:extLst>
-                        <a:ext uri="{28A0092B-C50C-407E-A947-70E740481C1C}">
-                          <a14:useLocalDpi xmlns:a14="http://schemas.microsoft.com/office/drawing/2010/main" val="0"/>
-                        </a:ext>
-                      </a:extLst>
-                    </a:blip>
-                    <a:stretch>
-                      <a:fillRect/>
-                    </a:stretch>
-                  </pic:blipFill>
-                  <pic:spPr>
-                    <a:xfrm>
-                      <a:off x="0" y="0"/>
-                      <a:ext cx="2341880" cy="4163060"/>
-                    </a:xfrm>
-                    <a:prstGeom prst="rect">
-                      <a:avLst/>
-                    </a:prstGeom>
-                  </pic:spPr>
-                </pic:pic>
-              </a:graphicData>
-            </a:graphic>
-          </wp:anchor>
-        </w:drawing>
-      </w:r>
-      <w:r>
-        <w:rPr>
-          <w:highlight w:val="yellow"/>
-        </w:rPr>
-        <w:t>In einem weiter</w:t>
-      </w:r>
-      <w:r>
-        <w:rPr>
-          <w:highlight w:val="yellow"/>
-        </w:rPr>
-        <w:t>e</w:t>
-      </w:r>
-      <w:r>
-        <w:rPr>
-          <w:highlight w:val="yellow"/>
-        </w:rPr>
-        <w:t>n Schri</w:t>
-      </w:r>
-      <w:r>
-        <w:rPr>
-          <w:highlight w:val="yellow"/>
-        </w:rPr>
-        <w:t xml:space="preserve">tt wurde die Detailansicht der jeweiligen Straßen verarbeitet. </w:t>
-      </w:r>
-      <w:r>
-        <w:rPr>
-          <w:highlight w:val="yellow"/>
-        </w:rPr>
-        <w:t>Über die bekannte URL –</w:t>
-      </w:r>
-      <w:r>
-        <w:rPr>
-          <w:highlight w:val="yellow"/>
-        </w:rPr>
-        <w:t xml:space="preserve"> mit ergänzter</w:t>
-      </w:r>
-      <w:r>
-        <w:rPr>
-          <w:highlight w:val="yellow"/>
-        </w:rPr>
-        <w:t xml:space="preserve">, individueller Straßen-ID – wurde der HTML-Code bezogen und durch Einsatz der jsoup-Bibliothek verarbeitet. </w:t>
-      </w:r>
-      <w:r>
-        <w:rPr>
-          <w:highlight w:val="yellow"/>
-        </w:rPr>
-        <w:t>[...]</w:t>
-      </w:r>
+      <w:r>
+        <w:t>Neben den Sichtbaren Komponenten verfügt die App über einen AppControle</w:t>
+      </w:r>
+      <w:r>
+        <w:t>r. Dieser regelt die Anfragen (Get- und Post-Request</w:t>
+      </w:r>
+      <w:r>
+        <w:t xml:space="preserve">) an den Server. Über ein Listener-Pattern werden die </w:t>
+      </w:r>
+      <w:r>
+        <w:rPr>
+          <w:i/>
+        </w:rPr>
+        <w:t xml:space="preserve">CommentActivity, KilroyNfcTagWriterActivity, MainActivity </w:t>
+      </w:r>
+      <w:r>
+        <w:t xml:space="preserve">und </w:t>
+      </w:r>
+      <w:r>
+        <w:rPr>
+          <w:i/>
+        </w:rPr>
+        <w:t>PostboardAc</w:t>
+      </w:r>
+      <w:r>
+        <w:rPr>
+          <w:i/>
+        </w:rPr>
+        <w:lastRenderedPageBreak/>
+        <w:t xml:space="preserve">tivity </w:t>
+      </w:r>
+      <w:r>
+        <w:t xml:space="preserve"> an den Controller gebunden. </w:t>
+      </w:r>
+      <w:r>
+        <w:t xml:space="preserve">Über die Listener-Schnittstelle </w:t>
+      </w:r>
+      <w:r>
+        <w:rPr>
+          <w:i/>
+        </w:rPr>
+        <w:t>onResponse</w:t>
+      </w:r>
+      <w:r>
+        <w:t xml:space="preserve"> erhalten die Activitys die angeforderten Daten als Json-Objekte. Diese werden mithilfe von Gson geparst und in Java-Objekte überführt. </w:t>
+      </w:r>
+    </w:p>
+    <w:p>
+      <w:pPr>
+        <w:pStyle w:val="Folgeabsatz"/>
+      </w:pPr>
+    </w:p>
+    <w:p>
+      <w:pPr>
+        <w:pStyle w:val="berschrift2"/>
+      </w:pPr>
+      <w:r>
+        <w:t>Implementierung</w:t>
+      </w:r>
+    </w:p>
+    <w:p>
+      <w:bookmarkStart w:id="5" w:name="_GoBack"/>
+      <w:bookmarkEnd w:id="5"/>
     </w:p>
     <w:p>
       <w:pPr>
         <w:pStyle w:val="Folgeabsatz"/>
         <w:ind w:firstLine="0"/>
-        <w:rPr>
-          <w:highlight w:val="yellow"/>
-        </w:rPr>
-      </w:pPr>
+      </w:pPr>
+      <w:r>
+        <w:t xml:space="preserve">Die wesentliche Aufgabe der App besteht darin den Nutzern die Positionen und Inhalte der Gästebücher bereitzustellen. Parallel zur Implementierung des Backends wurden die </w:t>
+      </w:r>
+      <w:r>
+        <w:rPr>
+          <w:i/>
+        </w:rPr>
+        <w:t xml:space="preserve">PostboardActivity, </w:t>
+      </w:r>
+      <w:r>
+        <w:t xml:space="preserve"> zur Darstellung des  Gästebuchs und dessen Kommentare, und die </w:t>
+      </w:r>
+      <w:r>
+        <w:rPr>
+          <w:i/>
+        </w:rPr>
+        <w:t xml:space="preserve"> MainActivity, </w:t>
+      </w:r>
+      <w:r>
+        <w:t>welche eine Übersichtskarte mit den Positionen</w:t>
+      </w:r>
+      <w:r>
+        <w:t xml:space="preserve"> der Gästebücher anzeigt. Nach F</w:t>
+      </w:r>
+      <w:r>
+        <w:t xml:space="preserve">ertigstellung des Backends wurden auf beiden Seiten die jeweiligen Adapter zum Austausch der Daten implementiert. </w:t>
+      </w:r>
     </w:p>
     <w:p>
       <w:pPr>
         <w:pStyle w:val="Folgeabsatz"/>
         <w:ind w:firstLine="0"/>
-        <w:rPr>
-          <w:highlight w:val="yellow"/>
-        </w:rPr>
-      </w:pPr>
-      <w:r>
-        <w:rPr>
-          <w:highlight w:val="yellow"/>
-        </w:rPr>
-        <w:t xml:space="preserve">Nach erfolgreichem Test der Datenanbindung wurde die erarbeitet Funktionalität in wiederverwendbarem, integrierbarem Code umgesetzt. Zentrale Komponenten dazu </w:t>
-      </w:r>
-      <w:r>
-        <w:rPr>
-          <w:highlight w:val="yellow"/>
-        </w:rPr>
-        <w:t xml:space="preserve">ist der </w:t>
-      </w:r>
-      <w:r>
-        <w:rPr>
-          <w:rFonts w:ascii="Monaco" w:hAnsi="Monaco"/>
-          <w:sz w:val="20"/>
-          <w:highlight w:val="yellow"/>
-        </w:rPr>
-        <w:t>DataController</w:t>
-      </w:r>
-      <w:r>
-        <w:rPr>
-          <w:highlight w:val="yellow"/>
-        </w:rPr>
-        <w:t xml:space="preserve">, der den Aufruf und die Verarbeitung der verschiedenen Webseiten steuert und die erstellen </w:t>
-      </w:r>
-      <w:r>
-        <w:rPr>
-          <w:highlight w:val="yellow"/>
-        </w:rPr>
-        <w:t xml:space="preserve">Datensätze (Straßen und jeweilige Entsorgungsdaten) </w:t>
-      </w:r>
-      <w:r>
-        <w:rPr>
-          <w:highlight w:val="yellow"/>
-        </w:rPr>
-        <w:t xml:space="preserve">über ein Interface bereitstellt. Andere Komponenten können den Kontroller instanziieren; über den Konstruktor wird dabei eine Referenz auf einen </w:t>
-      </w:r>
-      <w:r>
-        <w:rPr>
-          <w:rFonts w:ascii="Monaco" w:hAnsi="Monaco"/>
-          <w:sz w:val="20"/>
-          <w:highlight w:val="yellow"/>
-        </w:rPr>
-        <w:t>OnDataChangedListener</w:t>
-      </w:r>
-      <w:r>
-        <w:rPr>
-          <w:sz w:val="20"/>
-          <w:highlight w:val="yellow"/>
-        </w:rPr>
-        <w:t xml:space="preserve"> </w:t>
-      </w:r>
-      <w:r>
-        <w:rPr>
-          <w:highlight w:val="yellow"/>
-        </w:rPr>
-        <w:t xml:space="preserve">(Interface) </w:t>
-      </w:r>
-      <w:r>
-        <w:rPr>
-          <w:highlight w:val="yellow"/>
-        </w:rPr>
-        <w:t xml:space="preserve">übergeben. </w:t>
-      </w:r>
-      <w:r>
-        <w:rPr>
-          <w:highlight w:val="yellow"/>
-        </w:rPr>
-        <w:t>Über öffentliche Methoden des Kontrollers kann die Aktualisierung der Straßen-Liste (</w:t>
-      </w:r>
-      <w:r>
-        <w:rPr>
-          <w:rFonts w:ascii="Monaco" w:hAnsi="Monaco"/>
-          <w:sz w:val="20"/>
-          <w:highlight w:val="yellow"/>
-        </w:rPr>
-        <w:t>update()</w:t>
-      </w:r>
-      <w:r>
-        <w:rPr>
-          <w:highlight w:val="yellow"/>
-        </w:rPr>
-        <w:t>) s</w:t>
-      </w:r>
-      <w:r>
-        <w:rPr>
-          <w:highlight w:val="yellow"/>
-        </w:rPr>
-        <w:t>owie die Beschaffung von Entsorgungsterminen für eine bestimmte Straße (</w:t>
-      </w:r>
-      <w:r>
-        <w:rPr>
-          <w:rFonts w:ascii="Monaco" w:hAnsi="Monaco"/>
-          <w:sz w:val="20"/>
-          <w:highlight w:val="yellow"/>
-        </w:rPr>
-        <w:t>fetchGarbageDaysFor Street(Street street)</w:t>
-      </w:r>
-      <w:r>
-        <w:rPr>
-          <w:highlight w:val="yellow"/>
-        </w:rPr>
-        <w:t xml:space="preserve">) ausgelöst werden. </w:t>
-      </w:r>
-      <w:r>
-        <w:rPr>
-          <w:highlight w:val="yellow"/>
-        </w:rPr>
-        <w:t>De</w:t>
-      </w:r>
-      <w:r>
-        <w:rPr>
-          <w:highlight w:val="yellow"/>
-        </w:rPr>
-        <w:t>r Listener wird vom Kontroller benachrichtigt, wenn eine Aktualisierung der Datensätze erfolgreich war. Über die entsprechenden Methoden des Interfaces werden Listen an verfügbaren Str</w:t>
-      </w:r>
-      <w:r>
-        <w:rPr>
-          <w:highlight w:val="yellow"/>
-        </w:rPr>
-        <w:t>aßen (</w:t>
-      </w:r>
-      <w:r>
-        <w:rPr>
-          <w:rFonts w:ascii="Monaco" w:hAnsi="Monaco"/>
-          <w:sz w:val="20"/>
-          <w:highlight w:val="yellow"/>
-        </w:rPr>
-        <w:t>Street</w:t>
-      </w:r>
-      <w:r>
-        <w:rPr>
-          <w:highlight w:val="yellow"/>
-        </w:rPr>
-        <w:t xml:space="preserve">) </w:t>
-      </w:r>
-      <w:r>
-        <w:rPr>
-          <w:highlight w:val="yellow"/>
-        </w:rPr>
-        <w:t>bzw. Entsorgungstermine (</w:t>
-      </w:r>
-      <w:r>
-        <w:rPr>
-          <w:rFonts w:ascii="Monaco" w:hAnsi="Monaco"/>
-          <w:sz w:val="20"/>
-          <w:highlight w:val="yellow"/>
-        </w:rPr>
-        <w:t>GarbageDay</w:t>
-      </w:r>
-      <w:r>
-        <w:rPr>
-          <w:highlight w:val="yellow"/>
-        </w:rPr>
-        <w:t>) übermittelt.</w:t>
-      </w:r>
-      <w:r>
-        <w:rPr>
-          <w:highlight w:val="yellow"/>
-        </w:rPr>
-        <w:t xml:space="preserve"> [...]</w:t>
-      </w:r>
+      </w:pPr>
     </w:p>
     <w:p>
       <w:pPr>
@@ -2659,53 +2325,6 @@
         <w:pStyle w:val="Folgeabsatz"/>
         <w:ind w:firstLine="0"/>
       </w:pPr>
-      <w:r>
-        <w:rPr>
-          <w:highlight w:val="yellow"/>
-        </w:rPr>
-        <w:t xml:space="preserve">Nach der Fertigstellung der Komponenten zur Datenbeschaffung wurde die Benutzer-Schnittstelle der Anwendung implementiert. Dazu wurden die geplanten und entworfenen </w:t>
-      </w:r>
-      <w:r>
-        <w:rPr>
-          <w:highlight w:val="yellow"/>
-        </w:rPr>
-        <w:t xml:space="preserve">Activities umgesetzt. [...] Für die Darstellung der Straßenliste innerhalb der </w:t>
-      </w:r>
-      <w:r>
-        <w:rPr>
-          <w:rFonts w:ascii="Monaco" w:hAnsi="Monaco"/>
-          <w:sz w:val="20"/>
-          <w:highlight w:val="yellow"/>
-        </w:rPr>
-        <w:t>StreetListActivity</w:t>
-      </w:r>
-      <w:r>
-        <w:rPr>
-          <w:sz w:val="20"/>
-          <w:highlight w:val="yellow"/>
-        </w:rPr>
-        <w:t xml:space="preserve"> </w:t>
-      </w:r>
-      <w:r>
-        <w:rPr>
-          <w:highlight w:val="yellow"/>
-        </w:rPr>
-        <w:t xml:space="preserve">wurden ein Adapter sowie ein XML-Layout entworfen, der eine Liste von </w:t>
-      </w:r>
-      <w:r>
-        <w:rPr>
-          <w:rFonts w:ascii="Monaco" w:hAnsi="Monaco"/>
-          <w:sz w:val="20"/>
-          <w:highlight w:val="yellow"/>
-        </w:rPr>
-        <w:t>Street</w:t>
-      </w:r>
-      <w:r>
-        <w:rPr>
-          <w:highlight w:val="yellow"/>
-        </w:rPr>
-        <w:t>-Objekten mit einem ListView verknüpft und die relevanten Inhalte darstellt. [...]</w:t>
-      </w:r>
     </w:p>
     <w:p>
       <w:pPr>
@@ -2719,248 +2338,222 @@
         <w:ind w:firstLine="0"/>
       </w:pPr>
     </w:p>
-    <w:p>
-      <w:pPr>
-        <w:pStyle w:val="Folgeabsatz"/>
-        <w:ind w:firstLine="0"/>
-      </w:pPr>
-    </w:p>
     <w:p/>
     <w:p>
       <w:pPr>
         <w:pStyle w:val="berschrift1"/>
       </w:pPr>
-      <w:bookmarkStart w:id="7" w:name="_Toc269485368"/>
+      <w:bookmarkStart w:id="6" w:name="_Toc269485368"/>
       <w:r>
         <w:lastRenderedPageBreak/>
         <w:t>Testing</w:t>
       </w:r>
-      <w:bookmarkEnd w:id="7"/>
+      <w:bookmarkEnd w:id="6"/>
     </w:p>
     <w:p>
       <w:pPr>
         <w:pStyle w:val="Beschreibung"/>
       </w:pPr>
-      <w:r>
-        <w:t>Beschreiben</w:t>
-      </w:r>
-      <w:r>
-        <w:t xml:space="preserve"> Sie die wesentlichen Probleme, die durch d</w:t>
-      </w:r>
-      <w:r>
-        <w:t xml:space="preserve">en Usability-Test aufgedeckt wurden. Erläutern Sie kurz, welche Maßnahmen ergriffen wurden, um diese Problem zu beheben und </w:t>
-      </w:r>
-      <w:r>
-        <w:t>geben Sie an, im welchem Umfang die identifizierten Schwachstellen ausgebessert wurden.</w:t>
+    </w:p>
+    <w:p>
+      <w:pPr>
+        <w:rPr>
+          <w:i/>
+        </w:rPr>
+      </w:pPr>
+      <w:r>
+        <w:t>Während des Usability-Tests wurde unter anderem das Fehlen einer Hilfe-Activity als Problem erkannt. Ebenso hat</w:t>
+      </w:r>
+      <w:r>
+        <w:t>te</w:t>
+      </w:r>
+      <w:r>
+        <w:t>n</w:t>
+      </w:r>
+      <w:r>
+        <w:t xml:space="preserve"> Nutzer Schwierigkeiten beim E</w:t>
+      </w:r>
+      <w:r>
+        <w:t xml:space="preserve">rstellen eines neuen Gästebuchs. Dies lag unteranderem daran, dass sich der Button zum </w:t>
+      </w:r>
+      <w:r>
+        <w:t>E</w:t>
+      </w:r>
+      <w:r>
+        <w:t>rstellen eines Gästebuchs im Options</w:t>
+      </w:r>
+      <w:r>
+        <w:t>-Menü befand</w:t>
+      </w:r>
+      <w:r>
+        <w:t xml:space="preserve">. Auch der Vorgang zum Beschreiben eines NFC-Tags </w:t>
+      </w:r>
+      <w:r>
+        <w:t>gestaltete</w:t>
+      </w:r>
+      <w:r>
+        <w:t xml:space="preserve"> sich für die </w:t>
+      </w:r>
+      <w:r>
+        <w:t>Mehrheit</w:t>
+      </w:r>
+      <w:r>
+        <w:t xml:space="preserve"> der Nutzer </w:t>
+      </w:r>
+      <w:r>
+        <w:t xml:space="preserve">als </w:t>
+      </w:r>
+      <w:r>
+        <w:t>schwierig. Sollte ein Kommentar in einem Gästebuch erstellt werden</w:t>
+      </w:r>
+      <w:r>
+        <w:t>,</w:t>
       </w:r>
       <w:r>
         <w:t xml:space="preserve"> </w:t>
       </w:r>
       <w:r>
-        <w:t>Beschreiben Sie, wie Sie Ihre Anwendung angepasst haben, um die identifizierten Problem zu lösen. Dabei sollten Sie erwähnen welche Komponenten oder Klassen Ihren App betroffen sind und wie sich die Änderungen auf Ihr ursprüngliches (Interaktions-)Konzept ausgewirkt haben.</w:t>
+        <w:t>bemängelten</w:t>
+      </w:r>
+      <w:r>
+        <w:t xml:space="preserve"> viele Teilnehmer des Tests die P</w:t>
+      </w:r>
+      <w:r>
+        <w:t>latzierung des Buttons der zum S</w:t>
+      </w:r>
+      <w:r>
+        <w:t>peichern eines Kommentars gedrückt werden muss</w:t>
+      </w:r>
+      <w:r>
+        <w:t>te</w:t>
+      </w:r>
+      <w:r>
+        <w:t>. Dieser befan</w:t>
+      </w:r>
+      <w:r>
+        <w:t>d sich im rechten Bereich der Ac</w:t>
+      </w:r>
+      <w:r>
+        <w:t>tionbar</w:t>
+      </w:r>
+      <w:r>
+        <w:t xml:space="preserve">. </w:t>
+      </w:r>
+    </w:p>
+    <w:p>
+      <w:pPr>
+        <w:rPr>
+          <w:i/>
+        </w:rPr>
+      </w:pPr>
+      <w:r>
+        <w:t>Um diese Probleme zu lösen und die Usability der App zu verbessern</w:t>
+      </w:r>
+      <w:r>
+        <w:t>,</w:t>
+      </w:r>
+      <w:r>
+        <w:t xml:space="preserve"> </w:t>
+      </w:r>
+      <w:r>
+        <w:t>wurde ein Hilfescreen erstellt.</w:t>
+      </w:r>
+      <w:r>
+        <w:t xml:space="preserve"> </w:t>
+      </w:r>
+      <w:r>
+        <w:t>D</w:t>
+      </w:r>
+      <w:r>
+        <w:t>er Button zum Erstellen eines Gäs</w:t>
+      </w:r>
+      <w:r>
+        <w:t>tebuchs wurde als Icon in die Ac</w:t>
+      </w:r>
+      <w:r>
+        <w:t xml:space="preserve">tionbar eingefügt. Der Vorgang </w:t>
+      </w:r>
+      <w:r>
+        <w:t>zum Beschr</w:t>
+      </w:r>
+      <w:r>
+        <w:t>e</w:t>
+      </w:r>
+      <w:r>
+        <w:t>i</w:t>
+      </w:r>
+      <w:r>
+        <w:t>ben eines NFC-Tags wurde in mehrere Einzelschritte untergliedert. Dies soll den Vorgang zum Erstellen eines neuen Gästeb</w:t>
+      </w:r>
+      <w:r>
+        <w:t>uchs übersichtlicher gestalten.</w:t>
+      </w:r>
+    </w:p>
+    <w:p>
+      <w:pPr>
+        <w:rPr>
+          <w:i/>
+        </w:rPr>
+      </w:pPr>
+      <w:r>
+        <w:t>Für einen weicheren Einstieg in die App wurde ein Mainscreen, der Buttons zur Navigation durch die App bietet. Da jedoch die Kartenansicht bei der App eine zentrale Rolle spielt</w:t>
+      </w:r>
+      <w:r>
+        <w:t>,</w:t>
+      </w:r>
+      <w:r>
+        <w:t xml:space="preserve"> </w:t>
+      </w:r>
+      <w:r>
+        <w:t>wurde diese weiterhin als E</w:t>
+      </w:r>
+      <w:r>
+        <w:t>instiegspunkt in die App beibehalten.</w:t>
+      </w:r>
+      <w:r>
+        <w:t xml:space="preserve"> Des Weiteren wurde empfohlen</w:t>
+      </w:r>
+      <w:r>
+        <w:t>,</w:t>
+      </w:r>
+      <w:r>
+        <w:t xml:space="preserve"> di</w:t>
+      </w:r>
+      <w:r>
+        <w:t>e Detail-</w:t>
+      </w:r>
+      <w:r>
+        <w:t>Activity, welche Namen und eine genaue Beschreibung zum Auffinden des Gästebuchs beinhaltet</w:t>
+      </w:r>
+      <w:r>
+        <w:t>,</w:t>
+      </w:r>
+      <w:r>
+        <w:t xml:space="preserve"> </w:t>
+      </w:r>
+      <w:r>
+        <w:t>zu entfernen</w:t>
+      </w:r>
+      <w:r>
+        <w:t>. Da jedoch das Finden von Gästebüchern im Usability-Test nicht berücksichtigt wurde, blieb die Detail-Activity in der App. Denn ohne sie und die darin enthaltene Beschreibung, wird das Auffinden eines Gästebuchs unnötig erschwert.</w:t>
+      </w:r>
+      <w:r>
+        <w:t xml:space="preserve"> Die mehrere Zeilen lange Beschrei</w:t>
+      </w:r>
+      <w:r>
+        <w:t>bung im kleinen Infofenster</w:t>
+      </w:r>
+      <w:r>
+        <w:t xml:space="preserve"> des Markes zusammen mit dem Namen und das daraus resultierende, unübersichtliche Layout war ein weiterer Grund für das Beibehalten der Detail-Activity. </w:t>
       </w:r>
     </w:p>
     <w:p>
       <w:pPr>
         <w:pStyle w:val="Beschreibung"/>
-      </w:pPr>
-    </w:p>
-    <w:p>
-      <w:pPr>
-        <w:rPr>
-          <w:i/>
-        </w:rPr>
-      </w:pPr>
-      <w:r>
-        <w:t>Während des Usability-Tests wurde unter anderem das Fehlen einer Hilfe-Activity als Problem erkannt. Ebenso hat</w:t>
-      </w:r>
-      <w:r>
-        <w:t>te</w:t>
-      </w:r>
-      <w:r>
-        <w:t>n</w:t>
-      </w:r>
-      <w:r>
-        <w:t xml:space="preserve"> Nutzer Schwierigkeiten beim E</w:t>
-      </w:r>
-      <w:r>
-        <w:t xml:space="preserve">rstellen eines neuen Gästebuchs. Dies lag unteranderem daran, dass sich der Button zum </w:t>
-      </w:r>
-      <w:r>
-        <w:t>E</w:t>
-      </w:r>
-      <w:r>
-        <w:t>rstellen eines Gästebuchs im Options</w:t>
-      </w:r>
-      <w:r>
-        <w:t>-Menü befand</w:t>
-      </w:r>
-      <w:r>
-        <w:t xml:space="preserve">. Auch der Vorgang zum Beschreiben eines NFC-Tags </w:t>
-      </w:r>
-      <w:r>
-        <w:t>gestaltete</w:t>
-      </w:r>
-      <w:r>
-        <w:t xml:space="preserve"> sich für die </w:t>
-      </w:r>
-      <w:r>
-        <w:t>Mehrheit</w:t>
-      </w:r>
-      <w:r>
-        <w:t xml:space="preserve"> der Nutzer </w:t>
-      </w:r>
-      <w:r>
-        <w:t xml:space="preserve">als </w:t>
-      </w:r>
-      <w:r>
-        <w:t>schwierig. Sollte ein Kommentar in einem Gästebuch erstellt werden</w:t>
-      </w:r>
-      <w:r>
-        <w:t>,</w:t>
-      </w:r>
-      <w:r>
-        <w:t xml:space="preserve"> </w:t>
-      </w:r>
-      <w:r>
-        <w:t>bemängelten</w:t>
-      </w:r>
-      <w:r>
-        <w:t xml:space="preserve"> viele Teilnehmer des Tests die P</w:t>
-      </w:r>
-      <w:r>
-        <w:t>latzierung des Buttons der zum S</w:t>
-      </w:r>
-      <w:r>
-        <w:t>peichern eines Kommentars gedrückt werden muss</w:t>
-      </w:r>
-      <w:r>
-        <w:t>te</w:t>
-      </w:r>
-      <w:r>
-        <w:t>. Dieser befan</w:t>
-      </w:r>
-      <w:r>
-        <w:t>d sich im rechten Bereich der Ac</w:t>
-      </w:r>
-      <w:r>
-        <w:t>tionbar</w:t>
-      </w:r>
-      <w:r>
-        <w:t xml:space="preserve">. </w:t>
-      </w:r>
-    </w:p>
-    <w:p>
-      <w:pPr>
-        <w:rPr>
-          <w:i/>
-        </w:rPr>
-      </w:pPr>
-      <w:r>
-        <w:t>Um diese Probleme zu lösen und die Usability der App zu verbessern</w:t>
-      </w:r>
-      <w:r>
-        <w:t>,</w:t>
-      </w:r>
-      <w:r>
-        <w:t xml:space="preserve"> </w:t>
-      </w:r>
-      <w:r>
-        <w:t>wurde ein Hilfescreen erstellt.</w:t>
-      </w:r>
-      <w:r>
-        <w:t xml:space="preserve"> </w:t>
-      </w:r>
-      <w:r>
-        <w:t>D</w:t>
-      </w:r>
-      <w:r>
-        <w:t>er Button zum Erstellen eines Gäs</w:t>
-      </w:r>
-      <w:r>
-        <w:t>tebuchs wurde als Icon in die Ac</w:t>
-      </w:r>
-      <w:r>
-        <w:t xml:space="preserve">tionbar eingefügt. Der Vorgang </w:t>
-      </w:r>
-      <w:r>
-        <w:t>zum Beschr</w:t>
-      </w:r>
-      <w:r>
-        <w:t>e</w:t>
-      </w:r>
-      <w:r>
-        <w:t>i</w:t>
-      </w:r>
-      <w:r>
-        <w:t>ben eines NFC-Tags wurde in mehrere Einzelschritte untergliedert</w:t>
-      </w:r>
-      <w:bookmarkStart w:id="8" w:name="_GoBack"/>
-      <w:bookmarkEnd w:id="8"/>
-      <w:r>
-        <w:t>. Dies soll den Vorgang zum Erstellen eines neuen Gästeb</w:t>
-      </w:r>
-      <w:r>
-        <w:t>uchs übersichtlicher gestalten.</w:t>
-      </w:r>
-    </w:p>
-    <w:p>
-      <w:pPr>
-        <w:rPr>
-          <w:i/>
-        </w:rPr>
-      </w:pPr>
-      <w:r>
-        <w:t>Für einen weicheren Einstieg in die App wurde ein Mainscreen, der Buttons zur Navigation durch die App bietet. Da jedoch die Kartenansicht bei der App eine zentrale Rolle spielt</w:t>
-      </w:r>
-      <w:r>
-        <w:t>,</w:t>
-      </w:r>
-      <w:r>
-        <w:t xml:space="preserve"> </w:t>
-      </w:r>
-      <w:r>
-        <w:t>wurde diese weiterhin als E</w:t>
-      </w:r>
-      <w:r>
-        <w:t>instiegspunkt in die App beibehalten.</w:t>
-      </w:r>
-      <w:r>
-        <w:t xml:space="preserve"> Des Weiteren wurde empfohlen</w:t>
-      </w:r>
-      <w:r>
-        <w:t>,</w:t>
-      </w:r>
-      <w:r>
-        <w:t xml:space="preserve"> di</w:t>
-      </w:r>
-      <w:r>
-        <w:t>e Detail-</w:t>
-      </w:r>
-      <w:r>
-        <w:t>Activity, welche Namen und eine genaue Beschreibung zum Auffinden des Gästebuchs beinhaltet</w:t>
-      </w:r>
-      <w:r>
-        <w:t>,</w:t>
-      </w:r>
-      <w:r>
-        <w:t xml:space="preserve"> </w:t>
-      </w:r>
-      <w:r>
-        <w:t>zu entfernen</w:t>
-      </w:r>
-      <w:r>
-        <w:t>. Da jedoch das Finden von Gästebüchern im Usability-Test nicht berücksichtigt wurde, blieb die Detail-Activity in der App. Denn ohne sie und die darin enthaltene Beschreibung, wird das Auffinden eines Gästebuchs unnötig erschwert.</w:t>
-      </w:r>
-      <w:r>
-        <w:t xml:space="preserve"> Die mehrere Zeilen lange Beschrei</w:t>
-      </w:r>
-      <w:r>
-        <w:t>bung im kleinen Infofenster</w:t>
-      </w:r>
-      <w:r>
-        <w:t xml:space="preserve"> des Markes zusammen mit dem Namen und das daraus resultierende, unübersichtliche Layout war ein weiterer Grund für das Beibehalten der Detail-Activity. </w:t>
-      </w:r>
+        <w:rPr>
+          <w:i w:val="0"/>
+        </w:rPr>
+      </w:pPr>
     </w:p>
     <w:p>
       <w:pPr>
@@ -2972,57 +2565,14 @@
     </w:p>
     <w:p>
       <w:pPr>
-        <w:pStyle w:val="Beschreibung"/>
-        <w:rPr>
-          <w:i w:val="0"/>
-        </w:rPr>
-      </w:pPr>
-    </w:p>
-    <w:p>
-      <w:pPr>
         <w:pStyle w:val="berschrift1"/>
       </w:pPr>
-      <w:bookmarkStart w:id="9" w:name="_Toc269485369"/>
+      <w:bookmarkStart w:id="7" w:name="_Toc269485369"/>
       <w:r>
         <w:lastRenderedPageBreak/>
         <w:t>Finaler Zustand und Ausblick</w:t>
       </w:r>
-      <w:bookmarkEnd w:id="9"/>
-    </w:p>
-    <w:p>
-      <w:pPr>
-        <w:pStyle w:val="Beschreibung"/>
-      </w:pPr>
-      <w:r>
-        <w:t>Beschreiben Sie kurz den fina</w:t>
-      </w:r>
-      <w:r>
-        <w:t>len Zustand Ihrer Anwendung. Er</w:t>
-      </w:r>
-      <w:r>
-        <w:t xml:space="preserve">läutern Sie den implementierten Funktionsumfang und </w:t>
-      </w:r>
-      <w:r>
-        <w:t xml:space="preserve">begründen Sie fehlende Features, die in den Anforderungen erwähnt wurden, in der finalen Version jedoch nicht verfügbar sind. </w:t>
-      </w:r>
-      <w:r>
-        <w:t>Überlegen</w:t>
-      </w:r>
-      <w:r>
-        <w:t xml:space="preserve"> Sie, inwieweit Ihre Anwendung durch zusätzliche Funktionen </w:t>
-      </w:r>
-      <w:r>
-        <w:t xml:space="preserve">sinnvoll erweitert </w:t>
-      </w:r>
-      <w:r>
-        <w:t>werden könnte</w:t>
-      </w:r>
-      <w:r>
-        <w:t>.</w:t>
-      </w:r>
-      <w:r>
-        <w:t xml:space="preserve"> </w:t>
-      </w:r>
+      <w:bookmarkEnd w:id="7"/>
     </w:p>
     <w:p>
       <w:pPr>
@@ -3077,29 +2627,17 @@
           <w:i/>
         </w:rPr>
       </w:pPr>
-      <w:bookmarkStart w:id="10" w:name="_Toc269485370"/>
+      <w:bookmarkStart w:id="8" w:name="_Toc269485370"/>
       <w:r>
         <w:lastRenderedPageBreak/>
         <w:t>Projektmanagement</w:t>
       </w:r>
-      <w:bookmarkEnd w:id="10"/>
+      <w:bookmarkEnd w:id="8"/>
     </w:p>
     <w:p>
       <w:pPr>
         <w:pStyle w:val="Beschreibung"/>
       </w:pPr>
-      <w:r>
-        <w:t xml:space="preserve">Beschreiben Sie kurz, </w:t>
-      </w:r>
-      <w:r>
-        <w:t>wie Sie bezüglich der gruppen</w:t>
-      </w:r>
-      <w:r>
-        <w:t>internen Abstimmung vorgegangen sind. Erwähnen Sie Tools und Kommunikationswege, die Sie für</w:t>
-      </w:r>
-      <w:r>
-        <w:t xml:space="preserve"> die Gruppenarbeit eingesetzt haben. Sie können hier auch einen kurzen Überblick über die Arbeitsaufteilung geben und explizit erwähnen, welche Bestandteile von welchen Teammitgliedern umgesetzt wurden.</w:t>
-      </w:r>
     </w:p>
     <w:p>
       <w:pPr>
@@ -3282,7 +2820,7 @@
       </w:pPr>
     </w:p>
     <w:sectPr>
-      <w:headerReference w:type="default" r:id="rId15"/>
+      <w:headerReference w:type="default" r:id="rId14"/>
       <w:pgSz w:w="11906" w:h="16838"/>
       <w:pgMar w:top="1418" w:right="1418" w:bottom="1134" w:left="1985" w:header="709" w:footer="709" w:gutter="0"/>
       <w:cols w:space="708"/>
@@ -5493,7 +5031,7 @@
 </file>
 
 <file path=customXml/itemProps1.xml><?xml version="1.0" encoding="utf-8"?>
-<ds:datastoreItem xmlns:ds="http://schemas.openxmlformats.org/officeDocument/2006/customXml" ds:itemID="{25E01708-E5D9-41C1-877D-5AE2AEA0CC49}">
+<ds:datastoreItem xmlns:ds="http://schemas.openxmlformats.org/officeDocument/2006/customXml" ds:itemID="{498DA8E9-65A4-4A15-A3F4-A85287434E4F}">
   <ds:schemaRefs>
     <ds:schemaRef ds:uri="http://schemas.openxmlformats.org/officeDocument/2006/bibliography"/>
   </ds:schemaRefs>

</xml_diff>